<commit_message>
add DSatur and RLF
</commit_message>
<xml_diff>
--- a/FormelSammlung.docx
+++ b/FormelSammlung.docx
@@ -2140,7 +2140,7 @@
           <w:rFonts w:asciiTheme="majorHAnsi" w:eastAsia="Times New Roman" w:hAnsiTheme="majorHAnsi" w:cstheme="majorHAnsi"/>
           <w:sz w:val="25"/>
           <w:szCs w:val="25"/>
-          <w:lang w:eastAsia="en-GB"/>
+          <w:lang w:val="en-US" w:eastAsia="en-GB"/>
         </w:rPr>
       </w:pPr>
       <w:bookmarkStart w:id="2" w:name="_Toc30244703"/>
@@ -2148,6 +2148,7 @@
       <w:r>
         <w:rPr>
           <w:rStyle w:val="Heading3Char"/>
+          <w:lang w:val="en-US"/>
         </w:rPr>
         <w:lastRenderedPageBreak/>
         <w:t>Handshakinglemma</w:t>
@@ -2156,6 +2157,7 @@
       <w:r>
         <w:rPr>
           <w:rStyle w:val="Heading3Char"/>
+          <w:lang w:val="en-US"/>
         </w:rPr>
         <w:t>:</w:t>
       </w:r>
@@ -2163,12 +2165,14 @@
       <w:r>
         <w:rPr>
           <w:rStyle w:val="Heading3Char"/>
+          <w:lang w:val="en-US"/>
         </w:rPr>
         <w:t xml:space="preserve"> </w:t>
       </w:r>
       <w:r>
         <w:rPr>
           <w:rStyle w:val="Heading3Char"/>
+          <w:lang w:val="en-US"/>
         </w:rPr>
         <w:br/>
       </w:r>
@@ -2196,7 +2200,16 @@
                   <w:szCs w:val="25"/>
                   <w:lang w:eastAsia="en-GB"/>
                 </w:rPr>
-                <m:t>v ∈</m:t>
+                <m:t>v</m:t>
+              </m:r>
+              <m:r>
+                <w:rPr>
+                  <w:rFonts w:ascii="Cambria Math" w:eastAsia="Times New Roman" w:hAnsi="Cambria Math" w:cstheme="majorHAnsi"/>
+                  <w:sz w:val="25"/>
+                  <w:szCs w:val="25"/>
+                  <w:lang w:val="en-US" w:eastAsia="en-GB"/>
+                </w:rPr>
+                <m:t xml:space="preserve"> ∈</m:t>
               </m:r>
               <m:sSub>
                 <m:sSubPr>
@@ -2240,7 +2253,7 @@
                   <w:rFonts w:ascii="Cambria Math" w:eastAsia="Times New Roman" w:hAnsi="Cambria Math" w:cstheme="majorHAnsi"/>
                   <w:sz w:val="25"/>
                   <w:szCs w:val="25"/>
-                  <w:lang w:eastAsia="en-GB"/>
+                  <w:lang w:val="en-US" w:eastAsia="en-GB"/>
                 </w:rPr>
                 <m:t xml:space="preserve"> </m:t>
               </m:r>
@@ -2267,7 +2280,7 @@
                       <w:rFonts w:ascii="Cambria Math" w:eastAsia="Times New Roman" w:hAnsi="Cambria Math" w:cstheme="majorHAnsi"/>
                       <w:sz w:val="25"/>
                       <w:szCs w:val="25"/>
-                      <w:lang w:eastAsia="en-GB"/>
+                      <w:lang w:val="en-US" w:eastAsia="en-GB"/>
                     </w:rPr>
                     <m:t>deg</m:t>
                   </m:r>
@@ -2304,9 +2317,27 @@
                   <w:rFonts w:ascii="Cambria Math" w:eastAsia="Times New Roman" w:hAnsi="Cambria Math" w:cstheme="majorHAnsi"/>
                   <w:sz w:val="25"/>
                   <w:szCs w:val="25"/>
+                  <w:lang w:val="en-US" w:eastAsia="en-GB"/>
+                </w:rPr>
+                <m:t>=2*|</m:t>
+              </m:r>
+              <m:r>
+                <w:rPr>
+                  <w:rFonts w:ascii="Cambria Math" w:eastAsia="Times New Roman" w:hAnsi="Cambria Math" w:cstheme="majorHAnsi"/>
+                  <w:sz w:val="25"/>
+                  <w:szCs w:val="25"/>
                   <w:lang w:eastAsia="en-GB"/>
                 </w:rPr>
-                <m:t>=2*|E|</m:t>
+                <m:t>E</m:t>
+              </m:r>
+              <m:r>
+                <w:rPr>
+                  <w:rFonts w:ascii="Cambria Math" w:eastAsia="Times New Roman" w:hAnsi="Cambria Math" w:cstheme="majorHAnsi"/>
+                  <w:sz w:val="25"/>
+                  <w:szCs w:val="25"/>
+                  <w:lang w:val="en-US" w:eastAsia="en-GB"/>
+                </w:rPr>
+                <m:t>|</m:t>
               </m:r>
             </m:e>
           </m:nary>
@@ -7518,21 +7549,7 @@
         <w:rPr>
           <w:rFonts w:asciiTheme="majorHAnsi" w:eastAsiaTheme="minorEastAsia" w:hAnsiTheme="majorHAnsi" w:cstheme="majorHAnsi"/>
         </w:rPr>
-        <w:t xml:space="preserve"> dem maximal „Gew</w:t>
-      </w:r>
-      <w:proofErr w:type="spellStart"/>
-      <w:r>
-        <w:rPr>
-          <w:rFonts w:asciiTheme="majorHAnsi" w:eastAsiaTheme="minorEastAsia" w:hAnsiTheme="majorHAnsi" w:cstheme="majorHAnsi"/>
-        </w:rPr>
-        <w:t>icht</w:t>
-      </w:r>
-      <w:proofErr w:type="spellEnd"/>
-      <w:r>
-        <w:rPr>
-          <w:rFonts w:asciiTheme="majorHAnsi" w:eastAsiaTheme="minorEastAsia" w:hAnsiTheme="majorHAnsi" w:cstheme="majorHAnsi"/>
-        </w:rPr>
-        <w:t xml:space="preserve">“. In der y Koordinate befindet sich </w:t>
+        <w:t xml:space="preserve"> dem maximal „Gewicht“. In der y Koordinate befindet sich </w:t>
       </w:r>
       <w:r>
         <w:rPr>
@@ -7875,19 +7892,7 @@
         <w:rPr>
           <w:rFonts w:ascii="AppleSystemUIFont" w:hAnsi="AppleSystemUIFont" w:cs="AppleSystemUIFont"/>
         </w:rPr>
-        <w:t>Nutze die Breitensuche</w:t>
-      </w:r>
-      <w:r>
-        <w:rPr>
-          <w:rFonts w:ascii="AppleSystemUIFont" w:hAnsi="AppleSystemUIFont" w:cs="AppleSystemUIFont"/>
-        </w:rPr>
-        <w:t xml:space="preserve">(lexikographisch) </w:t>
-      </w:r>
-      <w:r>
-        <w:rPr>
-          <w:rFonts w:ascii="AppleSystemUIFont" w:hAnsi="AppleSystemUIFont" w:cs="AppleSystemUIFont"/>
-        </w:rPr>
-        <w:t xml:space="preserve">und erstelle die Breitensuchtabelle </w:t>
+        <w:t xml:space="preserve">Nutze die Breitensuche(lexikographisch) und erstelle die Breitensuchtabelle </w:t>
       </w:r>
     </w:p>
     <w:p>
@@ -8829,13 +8834,60 @@
       </w:r>
     </w:p>
     <w:p>
+      <w:r>
+        <w:t>Startknoten muss vorgegeben sein</w:t>
+      </w:r>
+      <w:r>
+        <w:t xml:space="preserve"> und kann direkt markiert werden. </w:t>
+      </w:r>
+    </w:p>
+    <w:p>
       <w:pPr>
         <w:pStyle w:val="ListParagraph"/>
         <w:numPr>
           <w:ilvl w:val="0"/>
-          <w:numId w:val="25"/>
+          <w:numId w:val="27"/>
         </w:numPr>
       </w:pPr>
+      <w:r>
+        <w:t xml:space="preserve">Wähle einen noch nicht gefärbten Knoten, welcher: </w:t>
+      </w:r>
+    </w:p>
+    <w:p>
+      <w:pPr>
+        <w:pStyle w:val="ListParagraph"/>
+        <w:numPr>
+          <w:ilvl w:val="1"/>
+          <w:numId w:val="27"/>
+        </w:numPr>
+      </w:pPr>
+      <w:r>
+        <w:t>Die Größte Anzahl von bereit gefärbten Nachbarn besitzt. Falls es mehrere Knoten mit demselben Maximum. Gibt dann spring zu b</w:t>
+      </w:r>
+    </w:p>
+    <w:p>
+      <w:pPr>
+        <w:pStyle w:val="ListParagraph"/>
+        <w:numPr>
+          <w:ilvl w:val="1"/>
+          <w:numId w:val="27"/>
+        </w:numPr>
+      </w:pPr>
+      <w:r>
+        <w:t xml:space="preserve">Den Knoten, welcher sowohl Bedingung a besitzt als auch den höchsten grad hat. Gibt es auch hier mehrere spring zu c </w:t>
+      </w:r>
+    </w:p>
+    <w:p>
+      <w:pPr>
+        <w:pStyle w:val="ListParagraph"/>
+        <w:numPr>
+          <w:ilvl w:val="1"/>
+          <w:numId w:val="27"/>
+        </w:numPr>
+      </w:pPr>
+      <w:r>
+        <w:t>Den Knoten, welcher sowohl Bedingung a, b besitzt und lexikographisch am kleinsten ist.</w:t>
+      </w:r>
     </w:p>
     <w:p>
       <w:pPr>
@@ -8851,18 +8903,171 @@
         <w:t xml:space="preserve"> (RLF):</w:t>
       </w:r>
       <w:bookmarkEnd w:id="24"/>
+    </w:p>
+    <w:p>
+      <w:pPr>
+        <w:rPr>
+          <w:rFonts w:cstheme="majorHAnsi"/>
+        </w:rPr>
+      </w:pPr>
+      <w:r>
+        <w:rPr>
+          <w:rFonts w:cstheme="majorHAnsi"/>
+        </w:rPr>
+        <w:t xml:space="preserve">Schritte werden durch k angegeben. </w:t>
+      </w:r>
     </w:p>
     <w:p>
       <w:pPr>
         <w:pStyle w:val="ListParagraph"/>
         <w:numPr>
           <w:ilvl w:val="0"/>
-          <w:numId w:val="26"/>
+          <w:numId w:val="28"/>
         </w:numPr>
         <w:rPr>
-          <w:rFonts w:asciiTheme="majorHAnsi" w:hAnsiTheme="majorHAnsi" w:cstheme="majorHAnsi"/>
-        </w:rPr>
-      </w:pPr>
+          <w:rFonts w:cstheme="majorHAnsi"/>
+        </w:rPr>
+      </w:pPr>
+      <w:r>
+        <w:rPr>
+          <w:rFonts w:cstheme="majorHAnsi"/>
+        </w:rPr>
+        <w:t xml:space="preserve">k = 1, Initialisierung der Menge X = V und Y = </w:t>
+      </w:r>
+      <m:oMath>
+        <m:r>
+          <w:rPr>
+            <w:rFonts w:ascii="Cambria Math" w:hAnsi="Cambria Math" w:cstheme="majorHAnsi"/>
+          </w:rPr>
+          <m:t>∅</m:t>
+        </m:r>
+      </m:oMath>
+    </w:p>
+    <w:p>
+      <w:pPr>
+        <w:pStyle w:val="ListParagraph"/>
+        <w:numPr>
+          <w:ilvl w:val="0"/>
+          <w:numId w:val="28"/>
+        </w:numPr>
+        <w:rPr>
+          <w:rFonts w:cstheme="majorHAnsi"/>
+        </w:rPr>
+      </w:pPr>
+      <w:r>
+        <w:rPr>
+          <w:rFonts w:eastAsiaTheme="minorEastAsia" w:cstheme="majorHAnsi"/>
+        </w:rPr>
+        <w:t>Wähle den ersten knoten v</w:t>
+      </w:r>
+      <w:r>
+        <w:rPr>
+          <w:rFonts w:eastAsiaTheme="minorEastAsia" w:cstheme="majorHAnsi"/>
+        </w:rPr>
+        <w:t>, wenn nicht vorgegeben lexikographisch am kleinsten.</w:t>
+      </w:r>
+    </w:p>
+    <w:p>
+      <w:pPr>
+        <w:pStyle w:val="ListParagraph"/>
+        <w:numPr>
+          <w:ilvl w:val="0"/>
+          <w:numId w:val="28"/>
+        </w:numPr>
+        <w:rPr>
+          <w:rFonts w:cstheme="majorHAnsi"/>
+        </w:rPr>
+      </w:pPr>
+      <w:r>
+        <w:rPr>
+          <w:rFonts w:cstheme="majorHAnsi"/>
+        </w:rPr>
+        <w:t>f(v) = k, Y = die von v erreichbaren knoten, X = X\Y</w:t>
+      </w:r>
+      <w:r>
+        <w:rPr>
+          <w:rFonts w:cs="Calibri Light"/>
+        </w:rPr>
+        <w:t>U</w:t>
+      </w:r>
+      <w:r>
+        <w:rPr>
+          <w:rFonts w:cstheme="majorHAnsi"/>
+        </w:rPr>
+        <w:t>{v}</w:t>
+      </w:r>
+    </w:p>
+    <w:p>
+      <w:pPr>
+        <w:pStyle w:val="ListParagraph"/>
+        <w:numPr>
+          <w:ilvl w:val="0"/>
+          <w:numId w:val="28"/>
+        </w:numPr>
+        <w:rPr>
+          <w:rFonts w:cstheme="majorHAnsi"/>
+        </w:rPr>
+      </w:pPr>
+      <w:r>
+        <w:rPr>
+          <w:rFonts w:cstheme="majorHAnsi"/>
+        </w:rPr>
+        <w:t xml:space="preserve">Wähle solange </w:t>
+      </w:r>
+      <w:r>
+        <w:rPr>
+          <w:rFonts w:cstheme="majorHAnsi"/>
+        </w:rPr>
+        <w:t xml:space="preserve">einen Knoten </w:t>
+      </w:r>
+      <w:r>
+        <w:rPr>
+          <w:rFonts w:cstheme="majorHAnsi"/>
+        </w:rPr>
+        <w:t>in einem schritt k bis kein</w:t>
+      </w:r>
+      <w:r>
+        <w:rPr>
+          <w:rFonts w:cstheme="majorHAnsi"/>
+        </w:rPr>
+        <w:t xml:space="preserve">er </w:t>
+      </w:r>
+      <w:r>
+        <w:rPr>
+          <w:rFonts w:cstheme="majorHAnsi"/>
+        </w:rPr>
+        <w:t>mehr in X vorhanden ist.</w:t>
+      </w:r>
+      <w:r>
+        <w:rPr>
+          <w:rFonts w:cstheme="majorHAnsi"/>
+        </w:rPr>
+        <w:t xml:space="preserve"> </w:t>
+      </w:r>
+    </w:p>
+    <w:p>
+      <w:pPr>
+        <w:pStyle w:val="ListParagraph"/>
+        <w:numPr>
+          <w:ilvl w:val="0"/>
+          <w:numId w:val="28"/>
+        </w:numPr>
+        <w:rPr>
+          <w:rFonts w:cstheme="majorHAnsi"/>
+        </w:rPr>
+      </w:pPr>
+      <w:r>
+        <w:rPr>
+          <w:rFonts w:cstheme="majorHAnsi"/>
+        </w:rPr>
+        <w:t>Starte schritt k = k + 1</w:t>
+      </w:r>
+      <w:r>
+        <w:rPr>
+          <w:rFonts w:cstheme="majorHAnsi"/>
+        </w:rPr>
+        <w:t xml:space="preserve"> und beginn wieder bei 1. </w:t>
+      </w:r>
       <w:bookmarkStart w:id="25" w:name="_GoBack"/>
       <w:bookmarkEnd w:id="25"/>
     </w:p>
@@ -9257,6 +9462,95 @@
     </w:lvl>
   </w:abstractNum>
   <w:abstractNum w:abstractNumId="5" w15:restartNumberingAfterBreak="0">
+    <w:nsid w:val="038F382C"/>
+    <w:multiLevelType w:val="hybridMultilevel"/>
+    <w:tmpl w:val="39E6B8E6"/>
+    <w:lvl w:ilvl="0" w:tplc="0809000F">
+      <w:start w:val="1"/>
+      <w:numFmt w:val="decimal"/>
+      <w:lvlText w:val="%1."/>
+      <w:lvlJc w:val="left"/>
+      <w:pPr>
+        <w:ind w:left="720" w:hanging="360"/>
+      </w:pPr>
+      <w:rPr>
+        <w:rFonts w:hint="default"/>
+      </w:rPr>
+    </w:lvl>
+    <w:lvl w:ilvl="1" w:tplc="08090019" w:tentative="1">
+      <w:start w:val="1"/>
+      <w:numFmt w:val="lowerLetter"/>
+      <w:lvlText w:val="%2."/>
+      <w:lvlJc w:val="left"/>
+      <w:pPr>
+        <w:ind w:left="1440" w:hanging="360"/>
+      </w:pPr>
+    </w:lvl>
+    <w:lvl w:ilvl="2" w:tplc="0809001B" w:tentative="1">
+      <w:start w:val="1"/>
+      <w:numFmt w:val="lowerRoman"/>
+      <w:lvlText w:val="%3."/>
+      <w:lvlJc w:val="right"/>
+      <w:pPr>
+        <w:ind w:left="2160" w:hanging="180"/>
+      </w:pPr>
+    </w:lvl>
+    <w:lvl w:ilvl="3" w:tplc="0809000F" w:tentative="1">
+      <w:start w:val="1"/>
+      <w:numFmt w:val="decimal"/>
+      <w:lvlText w:val="%4."/>
+      <w:lvlJc w:val="left"/>
+      <w:pPr>
+        <w:ind w:left="2880" w:hanging="360"/>
+      </w:pPr>
+    </w:lvl>
+    <w:lvl w:ilvl="4" w:tplc="08090019" w:tentative="1">
+      <w:start w:val="1"/>
+      <w:numFmt w:val="lowerLetter"/>
+      <w:lvlText w:val="%5."/>
+      <w:lvlJc w:val="left"/>
+      <w:pPr>
+        <w:ind w:left="3600" w:hanging="360"/>
+      </w:pPr>
+    </w:lvl>
+    <w:lvl w:ilvl="5" w:tplc="0809001B" w:tentative="1">
+      <w:start w:val="1"/>
+      <w:numFmt w:val="lowerRoman"/>
+      <w:lvlText w:val="%6."/>
+      <w:lvlJc w:val="right"/>
+      <w:pPr>
+        <w:ind w:left="4320" w:hanging="180"/>
+      </w:pPr>
+    </w:lvl>
+    <w:lvl w:ilvl="6" w:tplc="0809000F" w:tentative="1">
+      <w:start w:val="1"/>
+      <w:numFmt w:val="decimal"/>
+      <w:lvlText w:val="%7."/>
+      <w:lvlJc w:val="left"/>
+      <w:pPr>
+        <w:ind w:left="5040" w:hanging="360"/>
+      </w:pPr>
+    </w:lvl>
+    <w:lvl w:ilvl="7" w:tplc="08090019" w:tentative="1">
+      <w:start w:val="1"/>
+      <w:numFmt w:val="lowerLetter"/>
+      <w:lvlText w:val="%8."/>
+      <w:lvlJc w:val="left"/>
+      <w:pPr>
+        <w:ind w:left="5760" w:hanging="360"/>
+      </w:pPr>
+    </w:lvl>
+    <w:lvl w:ilvl="8" w:tplc="0809001B" w:tentative="1">
+      <w:start w:val="1"/>
+      <w:numFmt w:val="lowerRoman"/>
+      <w:lvlText w:val="%9."/>
+      <w:lvlJc w:val="right"/>
+      <w:pPr>
+        <w:ind w:left="6480" w:hanging="180"/>
+      </w:pPr>
+    </w:lvl>
+  </w:abstractNum>
+  <w:abstractNum w:abstractNumId="6" w15:restartNumberingAfterBreak="0">
     <w:nsid w:val="06255BC1"/>
     <w:multiLevelType w:val="hybridMultilevel"/>
     <w:tmpl w:val="BA5C1394"/>
@@ -9345,7 +9639,7 @@
       </w:pPr>
     </w:lvl>
   </w:abstractNum>
-  <w:abstractNum w:abstractNumId="6" w15:restartNumberingAfterBreak="0">
+  <w:abstractNum w:abstractNumId="7" w15:restartNumberingAfterBreak="0">
     <w:nsid w:val="14A36DDF"/>
     <w:multiLevelType w:val="hybridMultilevel"/>
     <w:tmpl w:val="2E6EA9F8"/>
@@ -9434,7 +9728,7 @@
       </w:pPr>
     </w:lvl>
   </w:abstractNum>
-  <w:abstractNum w:abstractNumId="7" w15:restartNumberingAfterBreak="0">
+  <w:abstractNum w:abstractNumId="8" w15:restartNumberingAfterBreak="0">
     <w:nsid w:val="17D173D6"/>
     <w:multiLevelType w:val="hybridMultilevel"/>
     <w:tmpl w:val="6A360EEE"/>
@@ -9520,7 +9814,7 @@
       </w:pPr>
     </w:lvl>
   </w:abstractNum>
-  <w:abstractNum w:abstractNumId="8" w15:restartNumberingAfterBreak="0">
+  <w:abstractNum w:abstractNumId="9" w15:restartNumberingAfterBreak="0">
     <w:nsid w:val="1E1E1E23"/>
     <w:multiLevelType w:val="hybridMultilevel"/>
     <w:tmpl w:val="80CA365E"/>
@@ -9609,7 +9903,7 @@
       </w:pPr>
     </w:lvl>
   </w:abstractNum>
-  <w:abstractNum w:abstractNumId="9" w15:restartNumberingAfterBreak="0">
+  <w:abstractNum w:abstractNumId="10" w15:restartNumberingAfterBreak="0">
     <w:nsid w:val="26000941"/>
     <w:multiLevelType w:val="hybridMultilevel"/>
     <w:tmpl w:val="C686B280"/>
@@ -9698,7 +9992,7 @@
       </w:pPr>
     </w:lvl>
   </w:abstractNum>
-  <w:abstractNum w:abstractNumId="10" w15:restartNumberingAfterBreak="0">
+  <w:abstractNum w:abstractNumId="11" w15:restartNumberingAfterBreak="0">
     <w:nsid w:val="26E54D97"/>
     <w:multiLevelType w:val="hybridMultilevel"/>
     <w:tmpl w:val="6A8C1CE4"/>
@@ -9787,7 +10081,7 @@
       </w:pPr>
     </w:lvl>
   </w:abstractNum>
-  <w:abstractNum w:abstractNumId="11" w15:restartNumberingAfterBreak="0">
+  <w:abstractNum w:abstractNumId="12" w15:restartNumberingAfterBreak="0">
     <w:nsid w:val="28086A44"/>
     <w:multiLevelType w:val="hybridMultilevel"/>
     <w:tmpl w:val="1734A922"/>
@@ -9900,7 +10194,7 @@
       </w:rPr>
     </w:lvl>
   </w:abstractNum>
-  <w:abstractNum w:abstractNumId="12" w15:restartNumberingAfterBreak="0">
+  <w:abstractNum w:abstractNumId="13" w15:restartNumberingAfterBreak="0">
     <w:nsid w:val="29F14577"/>
     <w:multiLevelType w:val="hybridMultilevel"/>
     <w:tmpl w:val="75E08D04"/>
@@ -9989,7 +10283,7 @@
       </w:pPr>
     </w:lvl>
   </w:abstractNum>
-  <w:abstractNum w:abstractNumId="13" w15:restartNumberingAfterBreak="0">
+  <w:abstractNum w:abstractNumId="14" w15:restartNumberingAfterBreak="0">
     <w:nsid w:val="38781AEB"/>
     <w:multiLevelType w:val="hybridMultilevel"/>
     <w:tmpl w:val="60CCE69E"/>
@@ -10078,7 +10372,7 @@
       </w:pPr>
     </w:lvl>
   </w:abstractNum>
-  <w:abstractNum w:abstractNumId="14" w15:restartNumberingAfterBreak="0">
+  <w:abstractNum w:abstractNumId="15" w15:restartNumberingAfterBreak="0">
     <w:nsid w:val="42A215B4"/>
     <w:multiLevelType w:val="multilevel"/>
     <w:tmpl w:val="0407001F"/>
@@ -10164,7 +10458,7 @@
       </w:pPr>
     </w:lvl>
   </w:abstractNum>
-  <w:abstractNum w:abstractNumId="15" w15:restartNumberingAfterBreak="0">
+  <w:abstractNum w:abstractNumId="16" w15:restartNumberingAfterBreak="0">
     <w:nsid w:val="4EDA4B8F"/>
     <w:multiLevelType w:val="hybridMultilevel"/>
     <w:tmpl w:val="A5BA5E72"/>
@@ -10253,7 +10547,7 @@
       </w:pPr>
     </w:lvl>
   </w:abstractNum>
-  <w:abstractNum w:abstractNumId="16" w15:restartNumberingAfterBreak="0">
+  <w:abstractNum w:abstractNumId="17" w15:restartNumberingAfterBreak="0">
     <w:nsid w:val="4EE15AB5"/>
     <w:multiLevelType w:val="hybridMultilevel"/>
     <w:tmpl w:val="B860AE98"/>
@@ -10342,7 +10636,7 @@
       </w:pPr>
     </w:lvl>
   </w:abstractNum>
-  <w:abstractNum w:abstractNumId="17" w15:restartNumberingAfterBreak="0">
+  <w:abstractNum w:abstractNumId="18" w15:restartNumberingAfterBreak="0">
     <w:nsid w:val="4F524D57"/>
     <w:multiLevelType w:val="multilevel"/>
     <w:tmpl w:val="0407001F"/>
@@ -10428,7 +10722,7 @@
       </w:pPr>
     </w:lvl>
   </w:abstractNum>
-  <w:abstractNum w:abstractNumId="18" w15:restartNumberingAfterBreak="0">
+  <w:abstractNum w:abstractNumId="19" w15:restartNumberingAfterBreak="0">
     <w:nsid w:val="4F7A3088"/>
     <w:multiLevelType w:val="hybridMultilevel"/>
     <w:tmpl w:val="12721508"/>
@@ -10517,7 +10811,7 @@
       </w:pPr>
     </w:lvl>
   </w:abstractNum>
-  <w:abstractNum w:abstractNumId="19" w15:restartNumberingAfterBreak="0">
+  <w:abstractNum w:abstractNumId="20" w15:restartNumberingAfterBreak="0">
     <w:nsid w:val="50B039CA"/>
     <w:multiLevelType w:val="hybridMultilevel"/>
     <w:tmpl w:val="217CECE4"/>
@@ -10606,7 +10900,7 @@
       </w:pPr>
     </w:lvl>
   </w:abstractNum>
-  <w:abstractNum w:abstractNumId="20" w15:restartNumberingAfterBreak="0">
+  <w:abstractNum w:abstractNumId="21" w15:restartNumberingAfterBreak="0">
     <w:nsid w:val="53496C8D"/>
     <w:multiLevelType w:val="hybridMultilevel"/>
     <w:tmpl w:val="6080990E"/>
@@ -10718,7 +11012,7 @@
       </w:rPr>
     </w:lvl>
   </w:abstractNum>
-  <w:abstractNum w:abstractNumId="21" w15:restartNumberingAfterBreak="0">
+  <w:abstractNum w:abstractNumId="22" w15:restartNumberingAfterBreak="0">
     <w:nsid w:val="56A2433A"/>
     <w:multiLevelType w:val="hybridMultilevel"/>
     <w:tmpl w:val="59240C50"/>
@@ -10807,7 +11101,7 @@
       </w:pPr>
     </w:lvl>
   </w:abstractNum>
-  <w:abstractNum w:abstractNumId="22" w15:restartNumberingAfterBreak="0">
+  <w:abstractNum w:abstractNumId="23" w15:restartNumberingAfterBreak="0">
     <w:nsid w:val="623604B8"/>
     <w:multiLevelType w:val="hybridMultilevel"/>
     <w:tmpl w:val="ACAA8A4E"/>
@@ -10896,7 +11190,7 @@
       </w:pPr>
     </w:lvl>
   </w:abstractNum>
-  <w:abstractNum w:abstractNumId="23" w15:restartNumberingAfterBreak="0">
+  <w:abstractNum w:abstractNumId="24" w15:restartNumberingAfterBreak="0">
     <w:nsid w:val="64782F16"/>
     <w:multiLevelType w:val="hybridMultilevel"/>
     <w:tmpl w:val="154EA2BA"/>
@@ -10985,7 +11279,96 @@
       </w:pPr>
     </w:lvl>
   </w:abstractNum>
-  <w:abstractNum w:abstractNumId="24" w15:restartNumberingAfterBreak="0">
+  <w:abstractNum w:abstractNumId="25" w15:restartNumberingAfterBreak="0">
+    <w:nsid w:val="69ED7CC6"/>
+    <w:multiLevelType w:val="hybridMultilevel"/>
+    <w:tmpl w:val="301E7314"/>
+    <w:lvl w:ilvl="0" w:tplc="0809000F">
+      <w:start w:val="1"/>
+      <w:numFmt w:val="decimal"/>
+      <w:lvlText w:val="%1."/>
+      <w:lvlJc w:val="left"/>
+      <w:pPr>
+        <w:ind w:left="720" w:hanging="360"/>
+      </w:pPr>
+      <w:rPr>
+        <w:rFonts w:hint="default"/>
+      </w:rPr>
+    </w:lvl>
+    <w:lvl w:ilvl="1" w:tplc="08090019">
+      <w:start w:val="1"/>
+      <w:numFmt w:val="lowerLetter"/>
+      <w:lvlText w:val="%2."/>
+      <w:lvlJc w:val="left"/>
+      <w:pPr>
+        <w:ind w:left="1440" w:hanging="360"/>
+      </w:pPr>
+    </w:lvl>
+    <w:lvl w:ilvl="2" w:tplc="0809001B" w:tentative="1">
+      <w:start w:val="1"/>
+      <w:numFmt w:val="lowerRoman"/>
+      <w:lvlText w:val="%3."/>
+      <w:lvlJc w:val="right"/>
+      <w:pPr>
+        <w:ind w:left="2160" w:hanging="180"/>
+      </w:pPr>
+    </w:lvl>
+    <w:lvl w:ilvl="3" w:tplc="0809000F" w:tentative="1">
+      <w:start w:val="1"/>
+      <w:numFmt w:val="decimal"/>
+      <w:lvlText w:val="%4."/>
+      <w:lvlJc w:val="left"/>
+      <w:pPr>
+        <w:ind w:left="2880" w:hanging="360"/>
+      </w:pPr>
+    </w:lvl>
+    <w:lvl w:ilvl="4" w:tplc="08090019" w:tentative="1">
+      <w:start w:val="1"/>
+      <w:numFmt w:val="lowerLetter"/>
+      <w:lvlText w:val="%5."/>
+      <w:lvlJc w:val="left"/>
+      <w:pPr>
+        <w:ind w:left="3600" w:hanging="360"/>
+      </w:pPr>
+    </w:lvl>
+    <w:lvl w:ilvl="5" w:tplc="0809001B" w:tentative="1">
+      <w:start w:val="1"/>
+      <w:numFmt w:val="lowerRoman"/>
+      <w:lvlText w:val="%6."/>
+      <w:lvlJc w:val="right"/>
+      <w:pPr>
+        <w:ind w:left="4320" w:hanging="180"/>
+      </w:pPr>
+    </w:lvl>
+    <w:lvl w:ilvl="6" w:tplc="0809000F" w:tentative="1">
+      <w:start w:val="1"/>
+      <w:numFmt w:val="decimal"/>
+      <w:lvlText w:val="%7."/>
+      <w:lvlJc w:val="left"/>
+      <w:pPr>
+        <w:ind w:left="5040" w:hanging="360"/>
+      </w:pPr>
+    </w:lvl>
+    <w:lvl w:ilvl="7" w:tplc="08090019" w:tentative="1">
+      <w:start w:val="1"/>
+      <w:numFmt w:val="lowerLetter"/>
+      <w:lvlText w:val="%8."/>
+      <w:lvlJc w:val="left"/>
+      <w:pPr>
+        <w:ind w:left="5760" w:hanging="360"/>
+      </w:pPr>
+    </w:lvl>
+    <w:lvl w:ilvl="8" w:tplc="0809001B" w:tentative="1">
+      <w:start w:val="1"/>
+      <w:numFmt w:val="lowerRoman"/>
+      <w:lvlText w:val="%9."/>
+      <w:lvlJc w:val="right"/>
+      <w:pPr>
+        <w:ind w:left="6480" w:hanging="180"/>
+      </w:pPr>
+    </w:lvl>
+  </w:abstractNum>
+  <w:abstractNum w:abstractNumId="26" w15:restartNumberingAfterBreak="0">
     <w:nsid w:val="70BE6624"/>
     <w:multiLevelType w:val="hybridMultilevel"/>
     <w:tmpl w:val="91F28B8C"/>
@@ -11071,7 +11454,7 @@
       </w:pPr>
     </w:lvl>
   </w:abstractNum>
-  <w:abstractNum w:abstractNumId="25" w15:restartNumberingAfterBreak="0">
+  <w:abstractNum w:abstractNumId="27" w15:restartNumberingAfterBreak="0">
     <w:nsid w:val="747928FC"/>
     <w:multiLevelType w:val="hybridMultilevel"/>
     <w:tmpl w:val="04B870AE"/>
@@ -11158,46 +11541,46 @@
     </w:lvl>
   </w:abstractNum>
   <w:num w:numId="1">
-    <w:abstractNumId w:val="20"/>
+    <w:abstractNumId w:val="21"/>
   </w:num>
   <w:num w:numId="2">
-    <w:abstractNumId w:val="12"/>
+    <w:abstractNumId w:val="13"/>
   </w:num>
   <w:num w:numId="3">
-    <w:abstractNumId w:val="5"/>
+    <w:abstractNumId w:val="6"/>
   </w:num>
   <w:num w:numId="4">
-    <w:abstractNumId w:val="19"/>
+    <w:abstractNumId w:val="20"/>
   </w:num>
   <w:num w:numId="5">
     <w:abstractNumId w:val="4"/>
   </w:num>
   <w:num w:numId="6">
-    <w:abstractNumId w:val="11"/>
+    <w:abstractNumId w:val="12"/>
   </w:num>
   <w:num w:numId="7">
-    <w:abstractNumId w:val="25"/>
+    <w:abstractNumId w:val="27"/>
   </w:num>
   <w:num w:numId="8">
     <w:abstractNumId w:val="3"/>
   </w:num>
   <w:num w:numId="9">
-    <w:abstractNumId w:val="17"/>
+    <w:abstractNumId w:val="18"/>
   </w:num>
   <w:num w:numId="10">
-    <w:abstractNumId w:val="14"/>
+    <w:abstractNumId w:val="15"/>
   </w:num>
   <w:num w:numId="11">
-    <w:abstractNumId w:val="7"/>
+    <w:abstractNumId w:val="8"/>
   </w:num>
   <w:num w:numId="12">
-    <w:abstractNumId w:val="10"/>
+    <w:abstractNumId w:val="11"/>
   </w:num>
   <w:num w:numId="13">
-    <w:abstractNumId w:val="18"/>
+    <w:abstractNumId w:val="19"/>
   </w:num>
   <w:num w:numId="14">
-    <w:abstractNumId w:val="22"/>
+    <w:abstractNumId w:val="23"/>
   </w:num>
   <w:num w:numId="15">
     <w:abstractNumId w:val="0"/>
@@ -11206,34 +11589,40 @@
     <w:abstractNumId w:val="1"/>
   </w:num>
   <w:num w:numId="17">
-    <w:abstractNumId w:val="6"/>
+    <w:abstractNumId w:val="7"/>
   </w:num>
   <w:num w:numId="18">
-    <w:abstractNumId w:val="24"/>
+    <w:abstractNumId w:val="26"/>
   </w:num>
   <w:num w:numId="19">
-    <w:abstractNumId w:val="23"/>
+    <w:abstractNumId w:val="24"/>
   </w:num>
   <w:num w:numId="20">
     <w:abstractNumId w:val="2"/>
   </w:num>
   <w:num w:numId="21">
-    <w:abstractNumId w:val="15"/>
+    <w:abstractNumId w:val="16"/>
   </w:num>
   <w:num w:numId="22">
-    <w:abstractNumId w:val="21"/>
+    <w:abstractNumId w:val="22"/>
   </w:num>
   <w:num w:numId="23">
-    <w:abstractNumId w:val="8"/>
+    <w:abstractNumId w:val="9"/>
   </w:num>
   <w:num w:numId="24">
-    <w:abstractNumId w:val="16"/>
+    <w:abstractNumId w:val="17"/>
   </w:num>
   <w:num w:numId="25">
-    <w:abstractNumId w:val="9"/>
+    <w:abstractNumId w:val="10"/>
   </w:num>
   <w:num w:numId="26">
-    <w:abstractNumId w:val="13"/>
+    <w:abstractNumId w:val="14"/>
+  </w:num>
+  <w:num w:numId="27">
+    <w:abstractNumId w:val="25"/>
+  </w:num>
+  <w:num w:numId="28">
+    <w:abstractNumId w:val="5"/>
   </w:num>
 </w:numbering>
 </file>
@@ -11357,6 +11746,7 @@
     <w:lsdException w:name="HTML Sample" w:semiHidden="1" w:unhideWhenUsed="1"/>
     <w:lsdException w:name="HTML Typewriter" w:semiHidden="1" w:unhideWhenUsed="1"/>
     <w:lsdException w:name="HTML Variable" w:semiHidden="1" w:unhideWhenUsed="1"/>
+    <w:lsdException w:name="Normal Table" w:semiHidden="1" w:unhideWhenUsed="1"/>
     <w:lsdException w:name="annotation subject" w:semiHidden="1" w:unhideWhenUsed="1"/>
     <w:lsdException w:name="No List" w:semiHidden="1" w:unhideWhenUsed="1"/>
     <w:lsdException w:name="Outline List 1" w:semiHidden="1" w:unhideWhenUsed="1"/>
@@ -11403,8 +11793,10 @@
     <w:lsdException w:name="Table Subtle 2" w:semiHidden="1" w:unhideWhenUsed="1"/>
     <w:lsdException w:name="Table Web 1" w:semiHidden="1" w:unhideWhenUsed="1"/>
     <w:lsdException w:name="Table Web 2" w:semiHidden="1" w:unhideWhenUsed="1"/>
+    <w:lsdException w:name="Table Web 3" w:semiHidden="1" w:unhideWhenUsed="1"/>
     <w:lsdException w:name="Balloon Text" w:semiHidden="1" w:unhideWhenUsed="1"/>
     <w:lsdException w:name="Table Grid" w:uiPriority="39"/>
+    <w:lsdException w:name="Table Theme" w:semiHidden="1" w:unhideWhenUsed="1"/>
     <w:lsdException w:name="Placeholder Text" w:semiHidden="1"/>
     <w:lsdException w:name="No Spacing" w:uiPriority="1" w:qFormat="1"/>
     <w:lsdException w:name="Light Shading" w:uiPriority="60"/>
@@ -11718,6 +12110,7 @@
   <w:style w:type="character" w:default="1" w:styleId="DefaultParagraphFont">
     <w:name w:val="Default Paragraph Font"/>
     <w:uiPriority w:val="1"/>
+    <w:semiHidden/>
     <w:unhideWhenUsed/>
   </w:style>
   <w:style w:type="table" w:default="1" w:styleId="TableNormal">

</xml_diff>